<commit_message>
Added Coverdale to Ps 39,40
</commit_message>
<xml_diff>
--- a/Psalms/039.docx
+++ b/Psalms/039.docx
@@ -1,6 +1,6 @@
 
 <file path=word/document.xml><?xml version="1.0" encoding="utf-8"?>
-<w:document xmlns:wpc="http://schemas.microsoft.com/office/word/2010/wordprocessingCanvas" xmlns:mo="http://schemas.microsoft.com/office/mac/office/2008/main" xmlns:mc="http://schemas.openxmlformats.org/markup-compatibility/2006" xmlns:mv="urn:schemas-microsoft-com:mac:vml" xmlns:o="urn:schemas-microsoft-com:office:office" xmlns:r="http://schemas.openxmlformats.org/officeDocument/2006/relationships" xmlns:m="http://schemas.openxmlformats.org/officeDocument/2006/math" xmlns:v="urn:schemas-microsoft-com:vml" xmlns:wp14="http://schemas.microsoft.com/office/word/2010/wordprocessingDrawing" xmlns:wp="http://schemas.openxmlformats.org/drawingml/2006/wordprocessingDrawing" xmlns:w10="urn:schemas-microsoft-com:office:word" xmlns:w="http://schemas.openxmlformats.org/wordprocessingml/2006/main" xmlns:w14="http://schemas.microsoft.com/office/word/2010/wordml" xmlns:w15="http://schemas.microsoft.com/office/word/2012/wordml" xmlns:wpg="http://schemas.microsoft.com/office/word/2010/wordprocessingGroup" xmlns:wpi="http://schemas.microsoft.com/office/word/2010/wordprocessingInk" xmlns:wne="http://schemas.microsoft.com/office/word/2006/wordml" xmlns:wps="http://schemas.microsoft.com/office/word/2010/wordprocessingShape" mc:Ignorable="w14 w15 wp14">
+<w:document xmlns:wpc="http://schemas.microsoft.com/office/word/2010/wordprocessingCanvas" xmlns:cx="http://schemas.microsoft.com/office/drawing/2014/chartex" xmlns:cx1="http://schemas.microsoft.com/office/drawing/2015/9/8/chartex" xmlns:cx2="http://schemas.microsoft.com/office/drawing/2015/10/21/chartex" xmlns:cx3="http://schemas.microsoft.com/office/drawing/2016/5/9/chartex" xmlns:cx4="http://schemas.microsoft.com/office/drawing/2016/5/10/chartex" xmlns:cx5="http://schemas.microsoft.com/office/drawing/2016/5/11/chartex" xmlns:cx6="http://schemas.microsoft.com/office/drawing/2016/5/12/chartex" xmlns:cx7="http://schemas.microsoft.com/office/drawing/2016/5/13/chartex" xmlns:cx8="http://schemas.microsoft.com/office/drawing/2016/5/14/chartex" xmlns:mc="http://schemas.openxmlformats.org/markup-compatibility/2006" xmlns:aink="http://schemas.microsoft.com/office/drawing/2016/ink" xmlns:am3d="http://schemas.microsoft.com/office/drawing/2017/model3d" xmlns:o="urn:schemas-microsoft-com:office:office" xmlns:r="http://schemas.openxmlformats.org/officeDocument/2006/relationships" xmlns:m="http://schemas.openxmlformats.org/officeDocument/2006/math" xmlns:v="urn:schemas-microsoft-com:vml" xmlns:wp14="http://schemas.microsoft.com/office/word/2010/wordprocessingDrawing" xmlns:wp="http://schemas.openxmlformats.org/drawingml/2006/wordprocessingDrawing" xmlns:w10="urn:schemas-microsoft-com:office:word" xmlns:w="http://schemas.openxmlformats.org/wordprocessingml/2006/main" xmlns:w14="http://schemas.microsoft.com/office/word/2010/wordml" xmlns:w15="http://schemas.microsoft.com/office/word/2012/wordml" xmlns:w16cid="http://schemas.microsoft.com/office/word/2016/wordml/cid" xmlns:w16se="http://schemas.microsoft.com/office/word/2015/wordml/symex" xmlns:wpg="http://schemas.microsoft.com/office/word/2010/wordprocessingGroup" xmlns:wpi="http://schemas.microsoft.com/office/word/2010/wordprocessingInk" xmlns:wne="http://schemas.microsoft.com/office/word/2006/wordml" xmlns:wps="http://schemas.microsoft.com/office/word/2010/wordprocessingShape" mc:Ignorable="w14 w15 w16se w16cid wp14">
   <w:body>
     <w:p>
       <w:pPr>
@@ -60,7 +60,7 @@
           </w:tcPr>
           <w:p>
             <w:r>
-              <w:t>AI</w:t>
+              <w:t>Coverdale</w:t>
             </w:r>
           </w:p>
         </w:tc>
@@ -191,7 +191,15 @@
               <w:pStyle w:val="EngIndEnd"/>
             </w:pPr>
             <w:r>
-              <w:t>Regarding completion. Pertaining to Dauid. A Psalm.</w:t>
+              <w:t xml:space="preserve">Regarding completion. Pertaining to </w:t>
+            </w:r>
+            <w:proofErr w:type="spellStart"/>
+            <w:r>
+              <w:t>Dauid</w:t>
+            </w:r>
+            <w:proofErr w:type="spellEnd"/>
+            <w:r>
+              <w:t>. A Psalm.</w:t>
             </w:r>
           </w:p>
         </w:tc>
@@ -302,7 +310,16 @@
           <w:tcPr>
             <w:tcW w:w="626" w:type="pct"/>
           </w:tcPr>
-          <w:p/>
+          <w:p>
+            <w:r>
+              <w:t>I waited patiently for the Lord, and he inclined unto me,</w:t>
+            </w:r>
+          </w:p>
+          <w:p>
+            <w:r>
+              <w:t>and heard my calling.</w:t>
+            </w:r>
+          </w:p>
         </w:tc>
         <w:tc>
           <w:tcPr>
@@ -354,7 +371,15 @@
               <w:pStyle w:val="EngIndEnd"/>
             </w:pPr>
             <w:r>
-              <w:t>I waited patiently for the Lord; and he attended to me, and hearkened to my supplication.</w:t>
+              <w:t xml:space="preserve">I waited patiently for the Lord; and he attended to </w:t>
+            </w:r>
+            <w:proofErr w:type="gramStart"/>
+            <w:r>
+              <w:t>me, and</w:t>
+            </w:r>
+            <w:proofErr w:type="gramEnd"/>
+            <w:r>
+              <w:t xml:space="preserve"> hearkened to my supplication.</w:t>
             </w:r>
           </w:p>
         </w:tc>
@@ -474,13 +499,21 @@
             </w:pPr>
             <w:r>
               <w:tab/>
-              <w:t>and He set my feet on a rock</w:t>
+              <w:t xml:space="preserve">and He set my feet on a </w:t>
+            </w:r>
+            <w:proofErr w:type="gramStart"/>
+            <w:r>
+              <w:t>rock</w:t>
             </w:r>
             <w:r>
               <w:t>,</w:t>
             </w:r>
             <w:r>
-              <w:t xml:space="preserve"> and directed my steps.</w:t>
+              <w:t xml:space="preserve"> and</w:t>
+            </w:r>
+            <w:proofErr w:type="gramEnd"/>
+            <w:r>
+              <w:t xml:space="preserve"> directed my steps.</w:t>
             </w:r>
           </w:p>
           <w:p>
@@ -493,7 +526,21 @@
           <w:tcPr>
             <w:tcW w:w="626" w:type="pct"/>
           </w:tcPr>
-          <w:p/>
+          <w:p>
+            <w:r>
+              <w:t>He brought me also out of the horrible</w:t>
+            </w:r>
+          </w:p>
+          <w:p>
+            <w:r>
+              <w:t>pit, out of the mire and clay, and set my feet upon the rock,</w:t>
+            </w:r>
+          </w:p>
+          <w:p>
+            <w:r>
+              <w:t>and ordered my goings.</w:t>
+            </w:r>
+          </w:p>
         </w:tc>
         <w:tc>
           <w:tcPr>
@@ -558,7 +605,15 @@
               <w:pStyle w:val="EngIndEnd"/>
             </w:pPr>
             <w:r>
-              <w:t>And he brought me up out of a pit of misery, and from miry clay: and he set my feet on a rock, and ordered my goings aright.</w:t>
+              <w:t xml:space="preserve">And he brought me up out of a pit of misery, and from miry clay: and he set my feet on a </w:t>
+            </w:r>
+            <w:proofErr w:type="gramStart"/>
+            <w:r>
+              <w:t>rock, and</w:t>
+            </w:r>
+            <w:proofErr w:type="gramEnd"/>
+            <w:r>
+              <w:t xml:space="preserve"> ordered my goings aright.</w:t>
             </w:r>
           </w:p>
         </w:tc>
@@ -773,7 +828,34 @@
           <w:tcPr>
             <w:tcW w:w="626" w:type="pct"/>
           </w:tcPr>
-          <w:p/>
+          <w:p>
+            <w:r>
+              <w:t xml:space="preserve">And he hath put a new song in </w:t>
+            </w:r>
+            <w:proofErr w:type="gramStart"/>
+            <w:r>
+              <w:t>my</w:t>
+            </w:r>
+            <w:proofErr w:type="gramEnd"/>
+          </w:p>
+          <w:p>
+            <w:r>
+              <w:t>mouth, even a thanksgiving unto our God. Many shall see it,</w:t>
+            </w:r>
+          </w:p>
+          <w:p>
+            <w:r>
+              <w:t xml:space="preserve">and </w:t>
+            </w:r>
+            <w:proofErr w:type="gramStart"/>
+            <w:r>
+              <w:t>fear, and</w:t>
+            </w:r>
+            <w:proofErr w:type="gramEnd"/>
+            <w:r>
+              <w:t xml:space="preserve"> shall put their trust in the Lord.</w:t>
+            </w:r>
+          </w:p>
         </w:tc>
         <w:tc>
           <w:tcPr>
@@ -960,7 +1042,6 @@
               <w:pStyle w:val="EnglishHangNoCoptic"/>
             </w:pPr>
             <w:r>
-              <w:lastRenderedPageBreak/>
               <w:t>5 Blessed is the man</w:t>
             </w:r>
           </w:p>
@@ -1049,7 +1130,16 @@
           <w:tcPr>
             <w:tcW w:w="626" w:type="pct"/>
           </w:tcPr>
-          <w:p/>
+          <w:p>
+            <w:r>
+              <w:t>Blessed is the man that hath set his hope in the Lord, and</w:t>
+            </w:r>
+          </w:p>
+          <w:p>
+            <w:r>
+              <w:t>turned not unto the proud, and to such as go about with lies.</w:t>
+            </w:r>
+          </w:p>
         </w:tc>
         <w:tc>
           <w:tcPr>
@@ -1160,7 +1250,29 @@
                 <w:szCs w:val="24"/>
                 <w:shd w:val="clear" w:color="auto" w:fill="FFFFFF"/>
               </w:rPr>
-              <w:t>And who did not look into vanities and false frenzies.</w:t>
+              <w:t xml:space="preserve">And who did not </w:t>
+            </w:r>
+            <w:proofErr w:type="gramStart"/>
+            <w:r>
+              <w:rPr>
+                <w:rFonts w:ascii="Tahoma" w:eastAsia="Times New Roman" w:hAnsi="Tahoma" w:cs="Tahoma"/>
+                <w:color w:val="2E1308"/>
+                <w:sz w:val="24"/>
+                <w:szCs w:val="24"/>
+                <w:shd w:val="clear" w:color="auto" w:fill="FFFFFF"/>
+              </w:rPr>
+              <w:t>look into</w:t>
+            </w:r>
+            <w:proofErr w:type="gramEnd"/>
+            <w:r>
+              <w:rPr>
+                <w:rFonts w:ascii="Tahoma" w:eastAsia="Times New Roman" w:hAnsi="Tahoma" w:cs="Tahoma"/>
+                <w:color w:val="2E1308"/>
+                <w:sz w:val="24"/>
+                <w:szCs w:val="24"/>
+                <w:shd w:val="clear" w:color="auto" w:fill="FFFFFF"/>
+              </w:rPr>
+              <w:t xml:space="preserve"> vanities and false frenzies.</w:t>
             </w:r>
           </w:p>
         </w:tc>
@@ -1362,7 +1474,46 @@
           <w:tcPr>
             <w:tcW w:w="626" w:type="pct"/>
           </w:tcPr>
-          <w:p/>
+          <w:p>
+            <w:r>
+              <w:t>O Lord my God, great are the wondrous works which thou</w:t>
+            </w:r>
+            <w:r>
+              <w:t xml:space="preserve"> </w:t>
+            </w:r>
+            <w:r>
+              <w:t>hast done, like as be also thy thoughts, which are to us-ward;</w:t>
+            </w:r>
+            <w:r>
+              <w:t xml:space="preserve"> </w:t>
+            </w:r>
+            <w:r>
+              <w:t xml:space="preserve">and yet there is no man that </w:t>
+            </w:r>
+            <w:proofErr w:type="spellStart"/>
+            <w:r>
+              <w:t>ordereth</w:t>
+            </w:r>
+            <w:proofErr w:type="spellEnd"/>
+            <w:r>
+              <w:t xml:space="preserve"> them unto thee. If </w:t>
+            </w:r>
+            <w:r>
+              <w:t xml:space="preserve">I </w:t>
+            </w:r>
+            <w:r>
+              <w:t>should declare them, and speak of them, they should be more</w:t>
+            </w:r>
+            <w:r>
+              <w:t xml:space="preserve"> </w:t>
+            </w:r>
+            <w:r>
+              <w:t>than I am able to express.</w:t>
+            </w:r>
+            <w:r>
+              <w:t xml:space="preserve"> </w:t>
+            </w:r>
+          </w:p>
         </w:tc>
         <w:tc>
           <w:tcPr>
@@ -1370,12 +1521,28 @@
           </w:tcPr>
           <w:p>
             <w:r>
-              <w:t>Many, O Lord my God, are They wonders which Thou hast wrought, and in Thy thoughts there is none that shall be likened unto Thee.</w:t>
-            </w:r>
-          </w:p>
-          <w:p>
-            <w:r>
-              <w:t>I declare and spake: They are multiplied beyond number.</w:t>
+              <w:t xml:space="preserve">Many, O Lord my God, are They wonders which Thou hast wrought, and in Thy </w:t>
+            </w:r>
+            <w:proofErr w:type="gramStart"/>
+            <w:r>
+              <w:t>thoughts</w:t>
+            </w:r>
+            <w:proofErr w:type="gramEnd"/>
+            <w:r>
+              <w:t xml:space="preserve"> there is none that shall be likened unto Thee.</w:t>
+            </w:r>
+          </w:p>
+          <w:p>
+            <w:r>
+              <w:t xml:space="preserve">I declare and </w:t>
+            </w:r>
+            <w:proofErr w:type="spellStart"/>
+            <w:r>
+              <w:t>spake</w:t>
+            </w:r>
+            <w:proofErr w:type="spellEnd"/>
+            <w:r>
+              <w:t>: They are multiplied beyond number.</w:t>
             </w:r>
           </w:p>
         </w:tc>
@@ -1385,7 +1552,39 @@
           </w:tcPr>
           <w:p>
             <w:r>
-              <w:t>O Lord my God, many are the wondrous works which Thou hast done, and in Thy thoughts there is none that compareth unto Thee. I declared and spake, They are multiplied beyond number.</w:t>
+              <w:t xml:space="preserve">O Lord my God, many are the wondrous works which Thou hast done, and in Thy </w:t>
+            </w:r>
+            <w:proofErr w:type="gramStart"/>
+            <w:r>
+              <w:t>thoughts</w:t>
+            </w:r>
+            <w:proofErr w:type="gramEnd"/>
+            <w:r>
+              <w:t xml:space="preserve"> there is none that </w:t>
+            </w:r>
+            <w:proofErr w:type="spellStart"/>
+            <w:r>
+              <w:t>compareth</w:t>
+            </w:r>
+            <w:proofErr w:type="spellEnd"/>
+            <w:r>
+              <w:t xml:space="preserve"> unto Thee. I declared and </w:t>
+            </w:r>
+            <w:proofErr w:type="spellStart"/>
+            <w:r>
+              <w:t>spake</w:t>
+            </w:r>
+            <w:proofErr w:type="spellEnd"/>
+            <w:r>
+              <w:t xml:space="preserve">, </w:t>
+            </w:r>
+            <w:proofErr w:type="gramStart"/>
+            <w:r>
+              <w:t>They</w:t>
+            </w:r>
+            <w:proofErr w:type="gramEnd"/>
+            <w:r>
+              <w:t xml:space="preserve"> are multiplied beyond number.</w:t>
             </w:r>
           </w:p>
         </w:tc>
@@ -1443,7 +1642,15 @@
               <w:pStyle w:val="EngIndEnd"/>
             </w:pPr>
             <w:r>
-              <w:t>O Lord my God, thou hast multiplied thy wonderful works, and in thy thoughts there is none who shall be likened to thee: I declared and spoke of them: they exceeded number.</w:t>
+              <w:t xml:space="preserve">O Lord my God, thou hast multiplied thy wonderful works, and in thy </w:t>
+            </w:r>
+            <w:proofErr w:type="gramStart"/>
+            <w:r>
+              <w:t>thoughts</w:t>
+            </w:r>
+            <w:proofErr w:type="gramEnd"/>
+            <w:r>
+              <w:t xml:space="preserve"> there is none who shall be likened to thee: I declared and spoke of them: they exceeded number.</w:t>
             </w:r>
           </w:p>
         </w:tc>
@@ -1494,7 +1701,29 @@
                 <w:szCs w:val="24"/>
                 <w:shd w:val="clear" w:color="auto" w:fill="FFFFFF"/>
               </w:rPr>
-              <w:t>And in Your thoughts there is no one who shall be likened to You;</w:t>
+              <w:t xml:space="preserve">And in Your </w:t>
+            </w:r>
+            <w:proofErr w:type="gramStart"/>
+            <w:r>
+              <w:rPr>
+                <w:rFonts w:ascii="Tahoma" w:eastAsia="Times New Roman" w:hAnsi="Tahoma" w:cs="Tahoma"/>
+                <w:color w:val="2E1308"/>
+                <w:sz w:val="24"/>
+                <w:szCs w:val="24"/>
+                <w:shd w:val="clear" w:color="auto" w:fill="FFFFFF"/>
+              </w:rPr>
+              <w:t>thoughts</w:t>
+            </w:r>
+            <w:proofErr w:type="gramEnd"/>
+            <w:r>
+              <w:rPr>
+                <w:rFonts w:ascii="Tahoma" w:eastAsia="Times New Roman" w:hAnsi="Tahoma" w:cs="Tahoma"/>
+                <w:color w:val="2E1308"/>
+                <w:sz w:val="24"/>
+                <w:szCs w:val="24"/>
+                <w:shd w:val="clear" w:color="auto" w:fill="FFFFFF"/>
+              </w:rPr>
+              <w:t xml:space="preserve"> there is no one who shall be likened to You;</w:t>
             </w:r>
           </w:p>
           <w:p>
@@ -1678,7 +1907,29 @@
           <w:tcPr>
             <w:tcW w:w="626" w:type="pct"/>
           </w:tcPr>
-          <w:p/>
+          <w:p>
+            <w:r>
+              <w:t xml:space="preserve">Sacrifice and meat-offering thou </w:t>
+            </w:r>
+            <w:proofErr w:type="spellStart"/>
+            <w:r>
+              <w:t>wouldest</w:t>
+            </w:r>
+            <w:proofErr w:type="spellEnd"/>
+            <w:r>
+              <w:t xml:space="preserve"> not, but mine</w:t>
+            </w:r>
+          </w:p>
+          <w:p>
+            <w:r>
+              <w:t>ears hast thou opened. Burnt-offerings and sacrifice for sin</w:t>
+            </w:r>
+          </w:p>
+          <w:p>
+            <w:r>
+              <w:t>hast thou not required.</w:t>
+            </w:r>
+          </w:p>
         </w:tc>
         <w:tc>
           <w:tcPr>
@@ -1691,7 +1942,15 @@
           </w:p>
           <w:p>
             <w:r>
-              <w:t>Whole-burnt offerings and oblations for sin hast Thou not demaned.</w:t>
+              <w:t xml:space="preserve">Whole-burnt offerings and oblations for sin hast Thou not </w:t>
+            </w:r>
+            <w:proofErr w:type="spellStart"/>
+            <w:r>
+              <w:t>demaned</w:t>
+            </w:r>
+            <w:proofErr w:type="spellEnd"/>
+            <w:r>
+              <w:t>.</w:t>
             </w:r>
           </w:p>
         </w:tc>
@@ -1701,7 +1960,15 @@
           </w:tcPr>
           <w:p>
             <w:r>
-              <w:t>Sacrifice and offering Thou wouldest not, but a body hast Thou made for me; whole-burnt offerings, and sin offerings, hast Thou not required.</w:t>
+              <w:t xml:space="preserve">Sacrifice and offering Thou </w:t>
+            </w:r>
+            <w:proofErr w:type="spellStart"/>
+            <w:r>
+              <w:t>wouldest</w:t>
+            </w:r>
+            <w:proofErr w:type="spellEnd"/>
+            <w:r>
+              <w:t xml:space="preserve"> not, but a body hast Thou made for me; whole-burnt offerings, and sin offerings, hast Thou not required.</w:t>
             </w:r>
           </w:p>
         </w:tc>
@@ -1756,7 +2023,15 @@
             </w:pPr>
             <w:r>
               <w:lastRenderedPageBreak/>
-              <w:t>Sacrifice and offering thou wouldest not; but a body hast thou prepared me: whole-burnt-offering and sacrifice for sin thou didst not require.</w:t>
+              <w:t xml:space="preserve">Sacrifice and offering thou </w:t>
+            </w:r>
+            <w:proofErr w:type="spellStart"/>
+            <w:r>
+              <w:t>wouldest</w:t>
+            </w:r>
+            <w:proofErr w:type="spellEnd"/>
+            <w:r>
+              <w:t xml:space="preserve"> not; but a body hast thou prepared me: whole-burnt-offering and sacrifice for sin thou didst not require.</w:t>
             </w:r>
           </w:p>
         </w:tc>
@@ -1845,7 +2120,6 @@
               <w:pStyle w:val="EnglishHangNoCoptic"/>
             </w:pPr>
             <w:r>
-              <w:lastRenderedPageBreak/>
               <w:t>8 Then I said: Lo, I come</w:t>
             </w:r>
           </w:p>
@@ -1904,7 +2178,16 @@
           <w:tcPr>
             <w:tcW w:w="626" w:type="pct"/>
           </w:tcPr>
-          <w:p/>
+          <w:p>
+            <w:r>
+              <w:t>Then said I, Lo, I come; in the volume</w:t>
+            </w:r>
+          </w:p>
+          <w:p>
+            <w:r>
+              <w:t>of the book it is written of me,</w:t>
+            </w:r>
+          </w:p>
         </w:tc>
         <w:tc>
           <w:tcPr>
@@ -1912,7 +2195,15 @@
           </w:tcPr>
           <w:p>
             <w:r>
-              <w:t>Then I said: Behold, I am come (in the heading of the book it is written concerning me) to do Thy will, O my God, and Thy law is in the midst of my bowels.</w:t>
+              <w:t xml:space="preserve">Then I said: Behold, I am come (in the heading of the book it is written concerning me) to do Thy will, O my God, and Thy law is </w:t>
+            </w:r>
+            <w:proofErr w:type="gramStart"/>
+            <w:r>
+              <w:t>in the midst of</w:t>
+            </w:r>
+            <w:proofErr w:type="gramEnd"/>
+            <w:r>
+              <w:t xml:space="preserve"> my bowels.</w:t>
             </w:r>
           </w:p>
         </w:tc>
@@ -2052,7 +2343,14 @@
             </w:pPr>
             <w:r>
               <w:tab/>
-              <w:t xml:space="preserve">indeed </w:t>
+            </w:r>
+            <w:proofErr w:type="gramStart"/>
+            <w:r>
+              <w:t>indeed</w:t>
+            </w:r>
+            <w:proofErr w:type="gramEnd"/>
+            <w:r>
+              <w:t xml:space="preserve"> </w:t>
             </w:r>
             <w:r>
               <w:t>Your</w:t>
@@ -2122,7 +2420,21 @@
           <w:tcPr>
             <w:tcW w:w="626" w:type="pct"/>
           </w:tcPr>
-          <w:p/>
+          <w:p>
+            <w:r>
+              <w:t>that I should fulfil thy</w:t>
+            </w:r>
+          </w:p>
+          <w:p>
+            <w:r>
+              <w:t>will, O my God. I am content to do it; yea, thy law is within</w:t>
+            </w:r>
+          </w:p>
+          <w:p>
+            <w:r>
+              <w:t>my heart.</w:t>
+            </w:r>
+          </w:p>
         </w:tc>
         <w:tc>
           <w:tcPr>
@@ -2130,7 +2442,15 @@
           </w:tcPr>
           <w:p>
             <w:r>
-              <w:t>I have proclaimed the good tidings of Thy righteousness in the great congregation; lo, my lips I shall not restrain; Lord, Thou knowest it.</w:t>
+              <w:t xml:space="preserve">I have proclaimed the good tidings of Thy righteousness in the great congregation; lo, my lips I shall not restrain; Lord, Thou </w:t>
+            </w:r>
+            <w:proofErr w:type="spellStart"/>
+            <w:r>
+              <w:t>knowest</w:t>
+            </w:r>
+            <w:proofErr w:type="spellEnd"/>
+            <w:r>
+              <w:t xml:space="preserve"> it.</w:t>
             </w:r>
           </w:p>
         </w:tc>
@@ -2174,7 +2494,15 @@
               <w:pStyle w:val="EngIndEnd"/>
             </w:pPr>
             <w:r>
-              <w:t>I desired to do thy will, O my God, and thy law in the midst of mine heart.</w:t>
+              <w:t xml:space="preserve">I desired to do thy will, O my God, and thy law </w:t>
+            </w:r>
+            <w:proofErr w:type="gramStart"/>
+            <w:r>
+              <w:t>in the midst of</w:t>
+            </w:r>
+            <w:proofErr w:type="gramEnd"/>
+            <w:r>
+              <w:t xml:space="preserve"> mine heart.</w:t>
             </w:r>
           </w:p>
         </w:tc>
@@ -2225,7 +2553,29 @@
                 <w:szCs w:val="24"/>
                 <w:shd w:val="clear" w:color="auto" w:fill="FFFFFF"/>
               </w:rPr>
-              <w:t>And Your law in the midst of my heart.”</w:t>
+              <w:t xml:space="preserve">And Your law </w:t>
+            </w:r>
+            <w:proofErr w:type="gramStart"/>
+            <w:r>
+              <w:rPr>
+                <w:rFonts w:ascii="Tahoma" w:eastAsia="Times New Roman" w:hAnsi="Tahoma" w:cs="Tahoma"/>
+                <w:color w:val="2E1308"/>
+                <w:sz w:val="24"/>
+                <w:szCs w:val="24"/>
+                <w:shd w:val="clear" w:color="auto" w:fill="FFFFFF"/>
+              </w:rPr>
+              <w:t>in the midst of</w:t>
+            </w:r>
+            <w:proofErr w:type="gramEnd"/>
+            <w:r>
+              <w:rPr>
+                <w:rFonts w:ascii="Tahoma" w:eastAsia="Times New Roman" w:hAnsi="Tahoma" w:cs="Tahoma"/>
+                <w:color w:val="2E1308"/>
+                <w:sz w:val="24"/>
+                <w:szCs w:val="24"/>
+                <w:shd w:val="clear" w:color="auto" w:fill="FFFFFF"/>
+              </w:rPr>
+              <w:t xml:space="preserve"> my heart.”</w:t>
             </w:r>
           </w:p>
         </w:tc>
@@ -2349,8 +2699,13 @@
               <w:tab/>
             </w:r>
             <w:r>
-              <w:t>O Lord, You</w:t>
-            </w:r>
+              <w:t xml:space="preserve">O Lord, </w:t>
+            </w:r>
+            <w:proofErr w:type="gramStart"/>
+            <w:r>
+              <w:t>You</w:t>
+            </w:r>
+            <w:proofErr w:type="gramEnd"/>
             <w:r>
               <w:t xml:space="preserve"> </w:t>
             </w:r>
@@ -2371,6 +2726,29 @@
           <w:tcPr>
             <w:tcW w:w="626" w:type="pct"/>
           </w:tcPr>
+          <w:p>
+            <w:r>
+              <w:t>I have declared thy righteousness in the great congregation;</w:t>
+            </w:r>
+          </w:p>
+          <w:p>
+            <w:r>
+              <w:t>lo, I will not refrain my lips, O Lord, and that</w:t>
+            </w:r>
+          </w:p>
+          <w:p>
+            <w:r>
+              <w:t xml:space="preserve">thou </w:t>
+            </w:r>
+            <w:proofErr w:type="spellStart"/>
+            <w:r>
+              <w:t>knowest</w:t>
+            </w:r>
+            <w:proofErr w:type="spellEnd"/>
+            <w:r>
+              <w:t xml:space="preserve">. </w:t>
+            </w:r>
+          </w:p>
           <w:p/>
         </w:tc>
         <w:tc>
@@ -2389,7 +2767,15 @@
           </w:tcPr>
           <w:p>
             <w:r>
-              <w:t>I have preached righteousness in the great church; lo, I will not refrain my lips; O Lord, Thou knowest.</w:t>
+              <w:t xml:space="preserve">I have preached righteousness in the great church; lo, I will not refrain my lips; O Lord, Thou </w:t>
+            </w:r>
+            <w:proofErr w:type="spellStart"/>
+            <w:r>
+              <w:t>knowest</w:t>
+            </w:r>
+            <w:proofErr w:type="spellEnd"/>
+            <w:r>
+              <w:t>.</w:t>
             </w:r>
           </w:p>
         </w:tc>
@@ -2431,7 +2817,15 @@
               <w:pStyle w:val="EngIndEnd"/>
             </w:pPr>
             <w:r>
-              <w:t>I have preached righteousness in the great congregation; lo! I will not refrain my lips; O Lord, thou knowest my righteousness.</w:t>
+              <w:t xml:space="preserve">I have preached righteousness in the great congregation; lo! I will not refrain my lips; O Lord, thou </w:t>
+            </w:r>
+            <w:proofErr w:type="spellStart"/>
+            <w:r>
+              <w:t>knowest</w:t>
+            </w:r>
+            <w:proofErr w:type="spellEnd"/>
+            <w:r>
+              <w:t xml:space="preserve"> my righteousness.</w:t>
             </w:r>
           </w:p>
         </w:tc>
@@ -2505,7 +2899,29 @@
                 <w:szCs w:val="24"/>
                 <w:shd w:val="clear" w:color="auto" w:fill="FFFFFF"/>
               </w:rPr>
-              <w:t>O Lord, You know.</w:t>
+              <w:t xml:space="preserve">O Lord, </w:t>
+            </w:r>
+            <w:proofErr w:type="gramStart"/>
+            <w:r>
+              <w:rPr>
+                <w:rFonts w:ascii="Tahoma" w:eastAsia="Times New Roman" w:hAnsi="Tahoma" w:cs="Tahoma"/>
+                <w:color w:val="2E1308"/>
+                <w:sz w:val="24"/>
+                <w:szCs w:val="24"/>
+                <w:shd w:val="clear" w:color="auto" w:fill="FFFFFF"/>
+              </w:rPr>
+              <w:t>You</w:t>
+            </w:r>
+            <w:proofErr w:type="gramEnd"/>
+            <w:r>
+              <w:rPr>
+                <w:rFonts w:ascii="Tahoma" w:eastAsia="Times New Roman" w:hAnsi="Tahoma" w:cs="Tahoma"/>
+                <w:color w:val="2E1308"/>
+                <w:sz w:val="24"/>
+                <w:szCs w:val="24"/>
+                <w:shd w:val="clear" w:color="auto" w:fill="FFFFFF"/>
+              </w:rPr>
+              <w:t xml:space="preserve"> know.</w:t>
             </w:r>
           </w:p>
         </w:tc>
@@ -2689,26 +3105,64 @@
           <w:tcPr>
             <w:tcW w:w="626" w:type="pct"/>
           </w:tcPr>
+          <w:p>
+            <w:r>
+              <w:lastRenderedPageBreak/>
+              <w:t xml:space="preserve">I have not </w:t>
+            </w:r>
+            <w:proofErr w:type="gramStart"/>
+            <w:r>
+              <w:t>hid</w:t>
+            </w:r>
+            <w:proofErr w:type="gramEnd"/>
+            <w:r>
+              <w:t xml:space="preserve"> thy righteousness within my</w:t>
+            </w:r>
+          </w:p>
+          <w:p>
+            <w:r>
+              <w:t>heart; my talk hath been of thy truth, and of thy salvation. I</w:t>
+            </w:r>
+          </w:p>
+          <w:p>
+            <w:r>
+              <w:t>have not kept back thy loving mercy and truth from the great</w:t>
+            </w:r>
+          </w:p>
+          <w:p>
+            <w:r>
+              <w:lastRenderedPageBreak/>
+              <w:t>congregation.</w:t>
+            </w:r>
+          </w:p>
+        </w:tc>
+        <w:tc>
+          <w:tcPr>
+            <w:tcW w:w="615" w:type="pct"/>
+          </w:tcPr>
+          <w:p>
+            <w:r>
+              <w:lastRenderedPageBreak/>
+              <w:t>I have not concealed Thy mercy, nor Thy truth, from the great assemblage.</w:t>
+            </w:r>
+          </w:p>
           <w:p/>
         </w:tc>
         <w:tc>
           <w:tcPr>
-            <w:tcW w:w="615" w:type="pct"/>
-          </w:tcPr>
-          <w:p>
-            <w:r>
-              <w:t>I have not concealed Thy mercy, nor Thy truth, from the great assemblage.</w:t>
-            </w:r>
-          </w:p>
-          <w:p/>
-        </w:tc>
-        <w:tc>
-          <w:tcPr>
             <w:tcW w:w="621" w:type="pct"/>
           </w:tcPr>
           <w:p>
             <w:r>
-              <w:t>I have not hid Thy righteousness within my heart; I have declared Thy truth and Thy salvation; I have not kept back Thy mercy and truth from the great assembly.</w:t>
+              <w:t xml:space="preserve">I have not </w:t>
+            </w:r>
+            <w:proofErr w:type="gramStart"/>
+            <w:r>
+              <w:t>hid</w:t>
+            </w:r>
+            <w:proofErr w:type="gramEnd"/>
+            <w:r>
+              <w:t xml:space="preserve"> Thy righteousness within my heart; I have declared Thy truth and Thy salvation; I have not kept back Thy mercy and truth from the great assembly.</w:t>
             </w:r>
           </w:p>
         </w:tc>
@@ -2729,7 +3183,15 @@
               <w:pStyle w:val="EngIndEnd"/>
             </w:pPr>
             <w:r>
-              <w:t xml:space="preserve">of your truth and your deliverance </w:t>
+              <w:t xml:space="preserve">of your truth and your </w:t>
+            </w:r>
+            <w:proofErr w:type="gramStart"/>
+            <w:r>
+              <w:t>deliverance</w:t>
+            </w:r>
+            <w:proofErr w:type="gramEnd"/>
+            <w:r>
+              <w:t xml:space="preserve"> </w:t>
             </w:r>
             <w:r>
               <w:lastRenderedPageBreak/>
@@ -2763,7 +3225,15 @@
             </w:pPr>
             <w:r>
               <w:lastRenderedPageBreak/>
-              <w:t xml:space="preserve">I have not hid thy truth within my heart, and I have declared thy salvation; I have not hid thy mercy and thy truth from the great </w:t>
+              <w:t xml:space="preserve">I have not </w:t>
+            </w:r>
+            <w:proofErr w:type="gramStart"/>
+            <w:r>
+              <w:t>hid</w:t>
+            </w:r>
+            <w:proofErr w:type="gramEnd"/>
+            <w:r>
+              <w:t xml:space="preserve"> thy truth within my heart, and I have declared thy salvation; I have not hid thy mercy and thy truth from the great </w:t>
             </w:r>
             <w:r>
               <w:lastRenderedPageBreak/>
@@ -2867,7 +3337,6 @@
               <w:pStyle w:val="EnglishHangNoCoptic"/>
             </w:pPr>
             <w:r>
-              <w:lastRenderedPageBreak/>
               <w:t>12 Withhold not then, O Lord,</w:t>
             </w:r>
           </w:p>
@@ -2999,7 +3468,21 @@
           <w:tcPr>
             <w:tcW w:w="626" w:type="pct"/>
           </w:tcPr>
-          <w:p/>
+          <w:p>
+            <w:r>
+              <w:t>Withdraw not thou thy mercy from me, O</w:t>
+            </w:r>
+          </w:p>
+          <w:p>
+            <w:r>
+              <w:t>Lord; let thy loving-kindness and thy truth always preserve</w:t>
+            </w:r>
+          </w:p>
+          <w:p>
+            <w:r>
+              <w:t>me.</w:t>
+            </w:r>
+          </w:p>
         </w:tc>
         <w:tc>
           <w:tcPr>
@@ -3007,7 +3490,15 @@
           </w:tcPr>
           <w:p>
             <w:r>
-              <w:t>But Thou, O Lord, remove not Thy compassions far from me; lest Thy mercy and  Thy truth continually help me.</w:t>
+              <w:t xml:space="preserve">But Thou, O Lord, remove not Thy compassions far from me; lest Thy mercy </w:t>
+            </w:r>
+            <w:proofErr w:type="gramStart"/>
+            <w:r>
+              <w:t>and  Thy</w:t>
+            </w:r>
+            <w:proofErr w:type="gramEnd"/>
+            <w:r>
+              <w:t xml:space="preserve"> truth continually help me.</w:t>
             </w:r>
           </w:p>
         </w:tc>
@@ -3126,7 +3617,15 @@
             </w:pPr>
             <w:r>
               <w:tab/>
-              <w:t>my sins have caught me so I cannot look up.</w:t>
+              <w:t xml:space="preserve">my sins have caught </w:t>
+            </w:r>
+            <w:proofErr w:type="gramStart"/>
+            <w:r>
+              <w:t>me</w:t>
+            </w:r>
+            <w:proofErr w:type="gramEnd"/>
+            <w:r>
+              <w:t xml:space="preserve"> so I cannot look up.</w:t>
             </w:r>
           </w:p>
           <w:p>
@@ -3232,7 +3731,26 @@
           <w:tcPr>
             <w:tcW w:w="626" w:type="pct"/>
           </w:tcPr>
-          <w:p/>
+          <w:p>
+            <w:r>
+              <w:t>For innumerable troubles are come about me; my sins</w:t>
+            </w:r>
+          </w:p>
+          <w:p>
+            <w:r>
+              <w:t>have taken such hold upon me, that I am not able to look up.</w:t>
+            </w:r>
+          </w:p>
+          <w:p>
+            <w:r>
+              <w:t>Yea, they are more in number than the hairs of my head, and</w:t>
+            </w:r>
+          </w:p>
+          <w:p>
+            <w:r>
+              <w:t>my heart hath failed me.</w:t>
+            </w:r>
+          </w:p>
         </w:tc>
         <w:tc>
           <w:tcPr>
@@ -3479,7 +3997,16 @@
           <w:tcPr>
             <w:tcW w:w="626" w:type="pct"/>
           </w:tcPr>
-          <w:p/>
+          <w:p>
+            <w:r>
+              <w:t>O Lord, let it be thy pleasure to deliver</w:t>
+            </w:r>
+          </w:p>
+          <w:p>
+            <w:r>
+              <w:t>me; make haste, O Lord, to help me.</w:t>
+            </w:r>
+          </w:p>
         </w:tc>
         <w:tc>
           <w:tcPr>
@@ -3696,7 +4223,26 @@
           <w:tcPr>
             <w:tcW w:w="626" w:type="pct"/>
           </w:tcPr>
-          <w:p/>
+          <w:p>
+            <w:r>
+              <w:t>Let them be</w:t>
+            </w:r>
+          </w:p>
+          <w:p>
+            <w:r>
+              <w:t>ashamed, and confounded together, that seek after my soul</w:t>
+            </w:r>
+          </w:p>
+          <w:p>
+            <w:r>
+              <w:t>to destroy it; let them be driven backward, and put to rebuke,</w:t>
+            </w:r>
+          </w:p>
+          <w:p>
+            <w:r>
+              <w:t>that wish me evil.</w:t>
+            </w:r>
+          </w:p>
         </w:tc>
         <w:tc>
           <w:tcPr>
@@ -3756,7 +4302,15 @@
               <w:pStyle w:val="EngIndEnd"/>
             </w:pPr>
             <w:r>
-              <w:t>who want my hurt.</w:t>
+              <w:t xml:space="preserve">who </w:t>
+            </w:r>
+            <w:proofErr w:type="gramStart"/>
+            <w:r>
+              <w:t>want</w:t>
+            </w:r>
+            <w:proofErr w:type="gramEnd"/>
+            <w:r>
+              <w:t xml:space="preserve"> my hurt.</w:t>
             </w:r>
           </w:p>
         </w:tc>
@@ -3918,7 +4472,16 @@
           <w:tcPr>
             <w:tcW w:w="626" w:type="pct"/>
           </w:tcPr>
-          <w:p/>
+          <w:p>
+            <w:r>
+              <w:t>Let them be desolate, and rewarded with</w:t>
+            </w:r>
+          </w:p>
+          <w:p>
+            <w:r>
+              <w:t>shame, that say unto me, Fie upon thee! We upon thee!</w:t>
+            </w:r>
+          </w:p>
         </w:tc>
         <w:tc>
           <w:tcPr>
@@ -4166,7 +4729,21 @@
           <w:tcPr>
             <w:tcW w:w="626" w:type="pct"/>
           </w:tcPr>
-          <w:p/>
+          <w:p>
+            <w:r>
+              <w:t>Let</w:t>
+            </w:r>
+          </w:p>
+          <w:p>
+            <w:r>
+              <w:t>all those that seek thee, be joyful and glad in thee; and let</w:t>
+            </w:r>
+          </w:p>
+          <w:p>
+            <w:r>
+              <w:t>such as love thy salvation, say always, The Lord be praised.</w:t>
+            </w:r>
+          </w:p>
         </w:tc>
         <w:tc>
           <w:tcPr>
@@ -4451,15 +5028,38 @@
             <w:pPr>
               <w:pStyle w:val="EngIndEnd"/>
             </w:pPr>
+          </w:p>
+        </w:tc>
+        <w:tc>
+          <w:tcPr>
+            <w:tcW w:w="626" w:type="pct"/>
+          </w:tcPr>
+          <w:p>
+            <w:r>
+              <w:lastRenderedPageBreak/>
+              <w:t xml:space="preserve">As for me, I am poor and needy; but the Lord </w:t>
+            </w:r>
+            <w:proofErr w:type="spellStart"/>
+            <w:r>
+              <w:t>careth</w:t>
+            </w:r>
+            <w:proofErr w:type="spellEnd"/>
+            <w:r>
+              <w:t xml:space="preserve"> for</w:t>
+            </w:r>
+          </w:p>
+          <w:p>
+            <w:r>
+              <w:t>me. Thou art my helper and redeemer; make no long tarrying,</w:t>
+            </w:r>
+          </w:p>
+          <w:p>
+            <w:r>
+              <w:t>O my God.</w:t>
+            </w:r>
             <w:bookmarkStart w:id="0" w:name="_GoBack"/>
             <w:bookmarkEnd w:id="0"/>
           </w:p>
-        </w:tc>
-        <w:tc>
-          <w:tcPr>
-            <w:tcW w:w="626" w:type="pct"/>
-          </w:tcPr>
-          <w:p/>
         </w:tc>
         <w:tc>
           <w:tcPr>
@@ -4613,7 +5213,7 @@
 </file>
 
 <file path=word/endnotes.xml><?xml version="1.0" encoding="utf-8"?>
-<w:endnotes xmlns:wpc="http://schemas.microsoft.com/office/word/2010/wordprocessingCanvas" xmlns:mo="http://schemas.microsoft.com/office/mac/office/2008/main" xmlns:mc="http://schemas.openxmlformats.org/markup-compatibility/2006" xmlns:mv="urn:schemas-microsoft-com:mac:vml" xmlns:o="urn:schemas-microsoft-com:office:office" xmlns:r="http://schemas.openxmlformats.org/officeDocument/2006/relationships" xmlns:m="http://schemas.openxmlformats.org/officeDocument/2006/math" xmlns:v="urn:schemas-microsoft-com:vml" xmlns:wp14="http://schemas.microsoft.com/office/word/2010/wordprocessingDrawing" xmlns:wp="http://schemas.openxmlformats.org/drawingml/2006/wordprocessingDrawing" xmlns:w10="urn:schemas-microsoft-com:office:word" xmlns:w="http://schemas.openxmlformats.org/wordprocessingml/2006/main" xmlns:w14="http://schemas.microsoft.com/office/word/2010/wordml" xmlns:w15="http://schemas.microsoft.com/office/word/2012/wordml" xmlns:wpg="http://schemas.microsoft.com/office/word/2010/wordprocessingGroup" xmlns:wpi="http://schemas.microsoft.com/office/word/2010/wordprocessingInk" xmlns:wne="http://schemas.microsoft.com/office/word/2006/wordml" xmlns:wps="http://schemas.microsoft.com/office/word/2010/wordprocessingShape" mc:Ignorable="w14 w15 wp14">
+<w:endnotes xmlns:wpc="http://schemas.microsoft.com/office/word/2010/wordprocessingCanvas" xmlns:cx="http://schemas.microsoft.com/office/drawing/2014/chartex" xmlns:cx1="http://schemas.microsoft.com/office/drawing/2015/9/8/chartex" xmlns:cx2="http://schemas.microsoft.com/office/drawing/2015/10/21/chartex" xmlns:cx3="http://schemas.microsoft.com/office/drawing/2016/5/9/chartex" xmlns:cx4="http://schemas.microsoft.com/office/drawing/2016/5/10/chartex" xmlns:cx5="http://schemas.microsoft.com/office/drawing/2016/5/11/chartex" xmlns:cx6="http://schemas.microsoft.com/office/drawing/2016/5/12/chartex" xmlns:cx7="http://schemas.microsoft.com/office/drawing/2016/5/13/chartex" xmlns:cx8="http://schemas.microsoft.com/office/drawing/2016/5/14/chartex" xmlns:mc="http://schemas.openxmlformats.org/markup-compatibility/2006" xmlns:aink="http://schemas.microsoft.com/office/drawing/2016/ink" xmlns:am3d="http://schemas.microsoft.com/office/drawing/2017/model3d" xmlns:o="urn:schemas-microsoft-com:office:office" xmlns:r="http://schemas.openxmlformats.org/officeDocument/2006/relationships" xmlns:m="http://schemas.openxmlformats.org/officeDocument/2006/math" xmlns:v="urn:schemas-microsoft-com:vml" xmlns:wp14="http://schemas.microsoft.com/office/word/2010/wordprocessingDrawing" xmlns:wp="http://schemas.openxmlformats.org/drawingml/2006/wordprocessingDrawing" xmlns:w10="urn:schemas-microsoft-com:office:word" xmlns:w="http://schemas.openxmlformats.org/wordprocessingml/2006/main" xmlns:w14="http://schemas.microsoft.com/office/word/2010/wordml" xmlns:w15="http://schemas.microsoft.com/office/word/2012/wordml" xmlns:w16cid="http://schemas.microsoft.com/office/word/2016/wordml/cid" xmlns:w16se="http://schemas.microsoft.com/office/word/2015/wordml/symex" xmlns:wpg="http://schemas.microsoft.com/office/word/2010/wordprocessingGroup" xmlns:wpi="http://schemas.microsoft.com/office/word/2010/wordprocessingInk" xmlns:wne="http://schemas.microsoft.com/office/word/2006/wordml" xmlns:wps="http://schemas.microsoft.com/office/word/2010/wordprocessingShape" mc:Ignorable="w14 w15 w16se w16cid wp14">
   <w:endnote w:type="separator" w:id="-1">
     <w:p>
       <w:pPr>
@@ -4638,7 +5238,7 @@
 </file>
 
 <file path=word/footnotes.xml><?xml version="1.0" encoding="utf-8"?>
-<w:footnotes xmlns:wpc="http://schemas.microsoft.com/office/word/2010/wordprocessingCanvas" xmlns:mo="http://schemas.microsoft.com/office/mac/office/2008/main" xmlns:mc="http://schemas.openxmlformats.org/markup-compatibility/2006" xmlns:mv="urn:schemas-microsoft-com:mac:vml" xmlns:o="urn:schemas-microsoft-com:office:office" xmlns:r="http://schemas.openxmlformats.org/officeDocument/2006/relationships" xmlns:m="http://schemas.openxmlformats.org/officeDocument/2006/math" xmlns:v="urn:schemas-microsoft-com:vml" xmlns:wp14="http://schemas.microsoft.com/office/word/2010/wordprocessingDrawing" xmlns:wp="http://schemas.openxmlformats.org/drawingml/2006/wordprocessingDrawing" xmlns:w10="urn:schemas-microsoft-com:office:word" xmlns:w="http://schemas.openxmlformats.org/wordprocessingml/2006/main" xmlns:w14="http://schemas.microsoft.com/office/word/2010/wordml" xmlns:w15="http://schemas.microsoft.com/office/word/2012/wordml" xmlns:wpg="http://schemas.microsoft.com/office/word/2010/wordprocessingGroup" xmlns:wpi="http://schemas.microsoft.com/office/word/2010/wordprocessingInk" xmlns:wne="http://schemas.microsoft.com/office/word/2006/wordml" xmlns:wps="http://schemas.microsoft.com/office/word/2010/wordprocessingShape" mc:Ignorable="w14 w15 wp14">
+<w:footnotes xmlns:wpc="http://schemas.microsoft.com/office/word/2010/wordprocessingCanvas" xmlns:cx="http://schemas.microsoft.com/office/drawing/2014/chartex" xmlns:cx1="http://schemas.microsoft.com/office/drawing/2015/9/8/chartex" xmlns:cx2="http://schemas.microsoft.com/office/drawing/2015/10/21/chartex" xmlns:cx3="http://schemas.microsoft.com/office/drawing/2016/5/9/chartex" xmlns:cx4="http://schemas.microsoft.com/office/drawing/2016/5/10/chartex" xmlns:cx5="http://schemas.microsoft.com/office/drawing/2016/5/11/chartex" xmlns:cx6="http://schemas.microsoft.com/office/drawing/2016/5/12/chartex" xmlns:cx7="http://schemas.microsoft.com/office/drawing/2016/5/13/chartex" xmlns:cx8="http://schemas.microsoft.com/office/drawing/2016/5/14/chartex" xmlns:mc="http://schemas.openxmlformats.org/markup-compatibility/2006" xmlns:aink="http://schemas.microsoft.com/office/drawing/2016/ink" xmlns:am3d="http://schemas.microsoft.com/office/drawing/2017/model3d" xmlns:o="urn:schemas-microsoft-com:office:office" xmlns:r="http://schemas.openxmlformats.org/officeDocument/2006/relationships" xmlns:m="http://schemas.openxmlformats.org/officeDocument/2006/math" xmlns:v="urn:schemas-microsoft-com:vml" xmlns:wp14="http://schemas.microsoft.com/office/word/2010/wordprocessingDrawing" xmlns:wp="http://schemas.openxmlformats.org/drawingml/2006/wordprocessingDrawing" xmlns:w10="urn:schemas-microsoft-com:office:word" xmlns:w="http://schemas.openxmlformats.org/wordprocessingml/2006/main" xmlns:w14="http://schemas.microsoft.com/office/word/2010/wordml" xmlns:w15="http://schemas.microsoft.com/office/word/2012/wordml" xmlns:w16cid="http://schemas.microsoft.com/office/word/2016/wordml/cid" xmlns:w16se="http://schemas.microsoft.com/office/word/2015/wordml/symex" xmlns:wpg="http://schemas.microsoft.com/office/word/2010/wordprocessingGroup" xmlns:wpi="http://schemas.microsoft.com/office/word/2010/wordprocessingInk" xmlns:wne="http://schemas.microsoft.com/office/word/2006/wordml" xmlns:wps="http://schemas.microsoft.com/office/word/2010/wordprocessingShape" mc:Ignorable="w14 w15 w16se w16cid wp14">
   <w:footnote w:type="separator" w:id="-1">
     <w:p>
       <w:pPr>
@@ -4735,7 +5335,15 @@
         <w:footnoteRef/>
       </w:r>
       <w:r>
-        <w:t xml:space="preserve"> Heb. 10:3-10; Lk. 4:16-21; Lk. 24:44; Jn. 4:34; Rom. 7:22. ‘The Jews still keep their Scriptures in scrolls’ (St. Theodoret).</w:t>
+        <w:t xml:space="preserve"> Heb. 10:3-10; Lk. 4:16-21; Lk. 24:44; Jn. 4:34; Rom. 7:22. ‘The Jews still keep their Scriptures in scrolls’ (St. </w:t>
+      </w:r>
+      <w:proofErr w:type="spellStart"/>
+      <w:r>
+        <w:t>Theodoret</w:t>
+      </w:r>
+      <w:proofErr w:type="spellEnd"/>
+      <w:r>
+        <w:t>).</w:t>
       </w:r>
     </w:p>
   </w:footnote>
@@ -4751,7 +5359,15 @@
         <w:footnoteRef/>
       </w:r>
       <w:r>
-        <w:t xml:space="preserve"> Heb. 10:3-10; Lk. 4:16-21; Lk. 24:44; Jn. 4:34; Rom. 7:22. ‘The Jews still keep their Scriptures in scrolls’ (St. Theodoret).</w:t>
+        <w:t xml:space="preserve"> Heb. 10:3-10; Lk. 4:16-21; Lk. 24:44; Jn. 4:34; Rom. 7:22. ‘The Jews still keep their Scriptures in scrolls’ (St. </w:t>
+      </w:r>
+      <w:proofErr w:type="spellStart"/>
+      <w:r>
+        <w:t>Theodoret</w:t>
+      </w:r>
+      <w:proofErr w:type="spellEnd"/>
+      <w:r>
+        <w:t>).</w:t>
       </w:r>
     </w:p>
   </w:footnote>
@@ -4791,7 +5407,7 @@
 </file>
 
 <file path=word/styles.xml><?xml version="1.0" encoding="utf-8"?>
-<w:styles xmlns:mc="http://schemas.openxmlformats.org/markup-compatibility/2006" xmlns:r="http://schemas.openxmlformats.org/officeDocument/2006/relationships" xmlns:w="http://schemas.openxmlformats.org/wordprocessingml/2006/main" xmlns:w14="http://schemas.microsoft.com/office/word/2010/wordml" xmlns:w15="http://schemas.microsoft.com/office/word/2012/wordml" mc:Ignorable="w14 w15">
+<w:styles xmlns:mc="http://schemas.openxmlformats.org/markup-compatibility/2006" xmlns:r="http://schemas.openxmlformats.org/officeDocument/2006/relationships" xmlns:w="http://schemas.openxmlformats.org/wordprocessingml/2006/main" xmlns:w14="http://schemas.microsoft.com/office/word/2010/wordml" xmlns:w15="http://schemas.microsoft.com/office/word/2012/wordml" xmlns:w16cid="http://schemas.microsoft.com/office/word/2016/wordml/cid" xmlns:w16se="http://schemas.microsoft.com/office/word/2015/wordml/symex" mc:Ignorable="w14 w15 w16se w16cid">
   <w:docDefaults>
     <w:rPrDefault>
       <w:rPr>
@@ -4807,7 +5423,7 @@
       </w:pPr>
     </w:pPrDefault>
   </w:docDefaults>
-  <w:latentStyles w:defLockedState="0" w:defUIPriority="99" w:defSemiHidden="0" w:defUnhideWhenUsed="0" w:defQFormat="0" w:count="380">
+  <w:latentStyles w:defLockedState="0" w:defUIPriority="99" w:defSemiHidden="0" w:defUnhideWhenUsed="0" w:defQFormat="0" w:count="375">
     <w:lsdException w:name="Normal" w:uiPriority="0" w:qFormat="1"/>
     <w:lsdException w:name="heading 1" w:uiPriority="9" w:qFormat="1"/>
     <w:lsdException w:name="heading 2" w:semiHidden="1" w:uiPriority="9" w:unhideWhenUsed="1" w:qFormat="1"/>
@@ -4964,15 +5580,6 @@
     <w:lsdException w:name="Balloon Text" w:semiHidden="1" w:unhideWhenUsed="1"/>
     <w:lsdException w:name="Table Grid" w:uiPriority="59"/>
     <w:lsdException w:name="Table Theme" w:semiHidden="1" w:unhideWhenUsed="1"/>
-    <w:lsdException w:name="Note Level 1" w:semiHidden="1" w:unhideWhenUsed="1"/>
-    <w:lsdException w:name="Note Level 2" w:semiHidden="1" w:unhideWhenUsed="1"/>
-    <w:lsdException w:name="Note Level 3" w:semiHidden="1" w:unhideWhenUsed="1"/>
-    <w:lsdException w:name="Note Level 4" w:semiHidden="1" w:unhideWhenUsed="1"/>
-    <w:lsdException w:name="Note Level 5" w:semiHidden="1" w:unhideWhenUsed="1"/>
-    <w:lsdException w:name="Note Level 6" w:semiHidden="1" w:unhideWhenUsed="1"/>
-    <w:lsdException w:name="Note Level 7" w:semiHidden="1" w:unhideWhenUsed="1"/>
-    <w:lsdException w:name="Note Level 8" w:semiHidden="1" w:unhideWhenUsed="1"/>
-    <w:lsdException w:name="Note Level 9" w:semiHidden="1" w:unhideWhenUsed="1"/>
     <w:lsdException w:name="Placeholder Text" w:semiHidden="1"/>
     <w:lsdException w:name="No Spacing" w:uiPriority="1" w:qFormat="1"/>
     <w:lsdException w:name="Light Shading" w:uiPriority="60"/>
@@ -5310,7 +5917,6 @@
       <w:spacing w:after="0" w:line="240" w:lineRule="auto"/>
     </w:pPr>
     <w:tblPr>
-      <w:tblInd w:w="0" w:type="dxa"/>
       <w:tblBorders>
         <w:top w:val="single" w:sz="4" w:space="0" w:color="auto"/>
         <w:left w:val="single" w:sz="4" w:space="0" w:color="auto"/>
@@ -5319,12 +5925,6 @@
         <w:insideH w:val="single" w:sz="4" w:space="0" w:color="auto"/>
         <w:insideV w:val="single" w:sz="4" w:space="0" w:color="auto"/>
       </w:tblBorders>
-      <w:tblCellMar>
-        <w:top w:w="0" w:type="dxa"/>
-        <w:left w:w="108" w:type="dxa"/>
-        <w:bottom w:w="0" w:type="dxa"/>
-        <w:right w:w="108" w:type="dxa"/>
-      </w:tblCellMar>
     </w:tblPr>
   </w:style>
   <w:style w:type="paragraph" w:customStyle="1" w:styleId="Coptic">
@@ -6199,7 +6799,7 @@
 </file>
 
 <file path=customXml/itemProps1.xml><?xml version="1.0" encoding="utf-8"?>
-<ds:datastoreItem xmlns:ds="http://schemas.openxmlformats.org/officeDocument/2006/customXml" ds:itemID="{81CF2539-3E9A-E745-A993-0AD6A8E31312}">
+<ds:datastoreItem xmlns:ds="http://schemas.openxmlformats.org/officeDocument/2006/customXml" ds:itemID="{3A47F6CF-A31C-40D6-A864-49273B6FD9C6}">
   <ds:schemaRefs>
     <ds:schemaRef ds:uri="http://schemas.openxmlformats.org/officeDocument/2006/bibliography"/>
   </ds:schemaRefs>

</xml_diff>